<commit_message>
ppt, document updated, comments added in code
</commit_message>
<xml_diff>
--- a/DL_Midterm_Project.docx
+++ b/DL_Midterm_Project.docx
@@ -306,7 +306,7 @@
     </w:p>
     <w:p>
       <w:r>
-        <w:t>The project focuses on building a predictive model for estimating taxi fares in New York City using the 2023 Yellow Taxi Trip Data. By leveraging deep learning techniques such as Feedforward Neural Networks and LSTMs (Long Short-Term Memory), the model aims to provide accurate fare predictions based on factors like pickup and dropoff times, day of the week, and payment type. The results could be beneficial for taxi services by enhancing fare transparency for customers and aiding drivers in optimizing routes.</w:t>
+        <w:t>The project focuses on building a predictive model for estimating taxi fares in New York City using the 2023 Yellow Taxi Trip Data. By leveraging deep learning techniques such as Feedforward Neural Networks, the model aims to provide accurate fare predictions based on factors like pickup and dropoff times, day of the week, and payment type. The results could be beneficial for taxi services by enhancing fare transparency for customers and aiding drivers in optimizing routes.</w:t>
       </w:r>
     </w:p>
     <w:p>
@@ -330,10 +330,27 @@
     </w:p>
     <w:p>
       <w:r>
-        <w:t>This project aims to develop a deep learning-based predictive model for estimating taxi fares in New York City. The primary objective is to leverage historical trip data to predict fare amounts based on features such as pickup/dropoff times and locations. Our hypothesis is that a deep learning model, including Feedforward and LSTM networks, can more accurately predict fares than traditional regression models.</w:t>
-      </w:r>
-    </w:p>
-    <w:p/>
+        <w:t xml:space="preserve">This project aims to develop a deep learning-based predictive model for estimating taxi fares in New York City. The primary objective is to leverage historical trip data to predict fare amounts based on features such as pickup/dropoff times and locations. Our hypothesis is </w:t>
+      </w:r>
+      <w:r>
+        <w:t>based on</w:t>
+      </w:r>
+      <w:r>
+        <w:t xml:space="preserve"> deep learning model, </w:t>
+      </w:r>
+      <w:r>
+        <w:t xml:space="preserve">like </w:t>
+      </w:r>
+      <w:r>
+        <w:t>Feedforward networks,</w:t>
+      </w:r>
+      <w:r>
+        <w:t xml:space="preserve"> we</w:t>
+      </w:r>
+      <w:r>
+        <w:t xml:space="preserve"> can more accurately predict fares than traditional regression models.</w:t>
+      </w:r>
+    </w:p>
     <w:p>
       <w:pPr>
         <w:rPr>
@@ -375,7 +392,7 @@
         <w:rPr>
           <w:lang w:val="en-IN"/>
         </w:rPr>
-        <w:t>The output of the model was validated by comparing predicted taxi demand with actual demand. The evaluation metrics used include accuracy, loss, and confusion matrix analysis.</w:t>
+        <w:t>The evaluation metrics used include accuracy, loss, and confusion matrix analysis.</w:t>
       </w:r>
     </w:p>
     <w:p>
@@ -411,7 +428,19 @@
         <w:rPr>
           <w:lang w:val="en-IN"/>
         </w:rPr>
-        <w:t>Validation: The model's predictions were compared against actual values, and the results confirm that the hypothesis holds true to some extent, though there is room for improvement.</w:t>
+        <w:t xml:space="preserve">Validation: The model's predictions were compared against </w:t>
+      </w:r>
+      <w:r>
+        <w:rPr>
+          <w:lang w:val="en-IN"/>
+        </w:rPr>
+        <w:t>test set from the same year</w:t>
+      </w:r>
+      <w:r>
+        <w:rPr>
+          <w:lang w:val="en-IN"/>
+        </w:rPr>
+        <w:t>, and the results confirm that the hypothesis holds true, though there is room for improvement.</w:t>
       </w:r>
     </w:p>
     <w:p>
@@ -429,7 +458,13 @@
         <w:rPr>
           <w:lang w:val="en-IN"/>
         </w:rPr>
-        <w:t>Evaluation of Loss/Accuracy: The model's loss function (likely Mean Squared Error or Cross-Entropy) showed a decreasing trend during training, indicating that the model was learning effectively. However, the final accuracy suggests that while the model performs well on training data, it may not generalize perfectly to unseen data.</w:t>
+        <w:t>Evaluation of Loss/Accuracy: The model's loss function (likely Mean Squared Error or Cross-Entropy) showed a decreasing trend during training, indicating that the model was learning effectively. However, the final accuracy suggests that while the model performs well on training data</w:t>
+      </w:r>
+      <w:r>
+        <w:rPr>
+          <w:lang w:val="en-IN"/>
+        </w:rPr>
+        <w:t xml:space="preserve"> and test data as well.</w:t>
       </w:r>
     </w:p>
     <w:p/>
@@ -552,7 +587,6 @@
           <w:bCs/>
           <w:lang w:val="en-IN"/>
         </w:rPr>
-        <w:lastRenderedPageBreak/>
         <w:t xml:space="preserve">Sample Content: </w:t>
       </w:r>
       <w:r>
@@ -678,12 +712,22 @@
           <w:lang w:val="en-IN"/>
         </w:rPr>
       </w:pPr>
-      <w:r>
+    </w:p>
+    <w:p>
+      <w:pPr>
         <w:rPr>
           <w:b/>
           <w:bCs/>
           <w:lang w:val="en-IN"/>
         </w:rPr>
+      </w:pPr>
+      <w:r>
+        <w:rPr>
+          <w:b/>
+          <w:bCs/>
+          <w:lang w:val="en-IN"/>
+        </w:rPr>
+        <w:lastRenderedPageBreak/>
         <w:t>Data Description:</w:t>
       </w:r>
     </w:p>
@@ -726,7 +770,13 @@
         <w:rPr>
           <w:lang w:val="en-IN"/>
         </w:rPr>
-        <w:t>Pickup and drop-off locations (latitude/longitude)</w:t>
+        <w:t xml:space="preserve">Pickup and drop-off </w:t>
+      </w:r>
+      <w:r>
+        <w:rPr>
+          <w:lang w:val="en-IN"/>
+        </w:rPr>
+        <w:t>time</w:t>
       </w:r>
     </w:p>
     <w:p>
@@ -743,7 +793,7 @@
         <w:rPr>
           <w:lang w:val="en-IN"/>
         </w:rPr>
-        <w:t>Timestamps (pickup/dropoff times)</w:t>
+        <w:t>Location ID for certain areas</w:t>
       </w:r>
     </w:p>
     <w:p>
@@ -802,7 +852,13 @@
         <w:rPr>
           <w:lang w:val="en-IN"/>
         </w:rPr>
-        <w:t>: Taxi demand (number of trips per time interval)</w:t>
+        <w:t xml:space="preserve">: </w:t>
+      </w:r>
+      <w:r>
+        <w:rPr>
+          <w:lang w:val="en-IN"/>
+        </w:rPr>
+        <w:t>Total Fare amount (including taxes, extras, surcharges)</w:t>
       </w:r>
     </w:p>
     <w:p/>
@@ -839,16 +895,7 @@
           <w:sz w:val="28"/>
           <w:szCs w:val="28"/>
         </w:rPr>
-        <w:t>Python Notebook</w:t>
-      </w:r>
-      <w:r>
-        <w:rPr>
-          <w:b/>
-          <w:bCs/>
-          <w:sz w:val="28"/>
-          <w:szCs w:val="28"/>
-        </w:rPr>
-        <w:t xml:space="preserve">: </w:t>
+        <w:t xml:space="preserve">Python Notebook: </w:t>
       </w:r>
     </w:p>
     <w:p>
@@ -944,7 +991,7 @@
         <w:rPr>
           <w:lang w:val="en-IN"/>
         </w:rPr>
-        <w:t>Training: The model was trained using a standard optimizer (e.g., Adam) with a loss function appropriate for regression or classification tasks.</w:t>
+        <w:t>Training: The model was trained using a standard optimizer (e.g., Adam) with a loss function appropriate for regression tasks.</w:t>
       </w:r>
     </w:p>
     <w:p>
@@ -961,7 +1008,19 @@
         <w:rPr>
           <w:lang w:val="en-IN"/>
         </w:rPr>
-        <w:t>Evaluation: After training, the model's performance was evaluated using metrics like accuracy or Mean Squared Error.</w:t>
+        <w:t xml:space="preserve">Evaluation: After training, the model's performance was evaluated using metrics like </w:t>
+      </w:r>
+      <w:r>
+        <w:rPr>
+          <w:lang w:val="en-IN"/>
+        </w:rPr>
+        <w:t>RMSE</w:t>
+      </w:r>
+      <w:r>
+        <w:rPr>
+          <w:lang w:val="en-IN"/>
+        </w:rPr>
+        <w:t xml:space="preserve"> or Mean Squared Error.</w:t>
       </w:r>
     </w:p>
     <w:p>
@@ -1032,7 +1091,27 @@
         <w:rPr>
           <w:lang w:val="en-IN"/>
         </w:rPr>
-        <w:t>Input Layer: Accepts features such as time of day, location coordinates, etc.</w:t>
+        <w:t>Input Layer: Accepts features such as t</w:t>
+      </w:r>
+      <w:r>
+        <w:rPr>
+          <w:lang w:val="en-IN"/>
+        </w:rPr>
+        <w:t xml:space="preserve">rip duration, trip distance, </w:t>
+      </w:r>
+      <w:proofErr w:type="spellStart"/>
+      <w:r>
+        <w:rPr>
+          <w:lang w:val="en-IN"/>
+        </w:rPr>
+        <w:t>locationIDs</w:t>
+      </w:r>
+      <w:proofErr w:type="spellEnd"/>
+      <w:r>
+        <w:rPr>
+          <w:lang w:val="en-IN"/>
+        </w:rPr>
+        <w:t xml:space="preserve"> etc.</w:t>
       </w:r>
     </w:p>
     <w:p>
@@ -1049,7 +1128,6 @@
         <w:rPr>
           <w:lang w:val="en-IN"/>
         </w:rPr>
-        <w:lastRenderedPageBreak/>
         <w:t>Hidden Layers: Multiple dense layers with ReLU activation functions were used to capture non-linear relationships in the data.</w:t>
       </w:r>
     </w:p>
@@ -1067,7 +1145,8 @@
         <w:rPr>
           <w:lang w:val="en-IN"/>
         </w:rPr>
-        <w:t>Output Layer: Depending on whether this is a regression or classification task, either a single node with linear activation (for regression) or softmax activation (for classification) was used.</w:t>
+        <w:lastRenderedPageBreak/>
+        <w:t>Output Layer: Depending on this regression task, a single node with linear activation was used.</w:t>
       </w:r>
     </w:p>
     <w:p>
@@ -1286,11 +1365,56 @@
       </w:pPr>
       <w:r>
         <w:rPr>
-          <w:sz w:val="24"/>
-          <w:szCs w:val="24"/>
-          <w:lang w:val="en-IN"/>
-        </w:rPr>
-        <w:t>[diagram]</w:t>
+          <w:noProof/>
+        </w:rPr>
+        <w:drawing>
+          <wp:inline distT="0" distB="0" distL="0" distR="0" wp14:anchorId="5166D41C" wp14:editId="0C911DCD">
+            <wp:extent cx="6141720" cy="3666659"/>
+            <wp:effectExtent l="0" t="0" r="0" b="0"/>
+            <wp:docPr id="137765521" name="Picture 1"/>
+            <wp:cNvGraphicFramePr>
+              <a:graphicFrameLocks xmlns:a="http://schemas.openxmlformats.org/drawingml/2006/main" noChangeAspect="1"/>
+            </wp:cNvGraphicFramePr>
+            <a:graphic xmlns:a="http://schemas.openxmlformats.org/drawingml/2006/main">
+              <a:graphicData uri="http://schemas.openxmlformats.org/drawingml/2006/picture">
+                <pic:pic xmlns:pic="http://schemas.openxmlformats.org/drawingml/2006/picture">
+                  <pic:nvPicPr>
+                    <pic:cNvPr id="0" name="Picture 1"/>
+                    <pic:cNvPicPr>
+                      <a:picLocks noChangeAspect="1" noChangeArrowheads="1"/>
+                    </pic:cNvPicPr>
+                  </pic:nvPicPr>
+                  <pic:blipFill>
+                    <a:blip r:embed="rId8" cstate="print">
+                      <a:extLst>
+                        <a:ext uri="{28A0092B-C50C-407E-A947-70E740481C1C}">
+                          <a14:useLocalDpi xmlns:a14="http://schemas.microsoft.com/office/drawing/2010/main" val="0"/>
+                        </a:ext>
+                      </a:extLst>
+                    </a:blip>
+                    <a:srcRect/>
+                    <a:stretch>
+                      <a:fillRect/>
+                    </a:stretch>
+                  </pic:blipFill>
+                  <pic:spPr bwMode="auto">
+                    <a:xfrm>
+                      <a:off x="0" y="0"/>
+                      <a:ext cx="6147002" cy="3669812"/>
+                    </a:xfrm>
+                    <a:prstGeom prst="rect">
+                      <a:avLst/>
+                    </a:prstGeom>
+                    <a:noFill/>
+                    <a:ln>
+                      <a:noFill/>
+                    </a:ln>
+                  </pic:spPr>
+                </pic:pic>
+              </a:graphicData>
+            </a:graphic>
+          </wp:inline>
+        </w:drawing>
       </w:r>
     </w:p>
     <w:p>
@@ -1308,6 +1432,16 @@
         <w:rPr>
           <w:b/>
           <w:bCs/>
+          <w:sz w:val="28"/>
+          <w:szCs w:val="28"/>
+        </w:rPr>
+      </w:pPr>
+    </w:p>
+    <w:p>
+      <w:pPr>
+        <w:rPr>
+          <w:b/>
+          <w:bCs/>
           <w:sz w:val="32"/>
           <w:szCs w:val="32"/>
           <w:lang w:val="en-IN"/>
@@ -1320,25 +1454,8 @@
           <w:sz w:val="28"/>
           <w:szCs w:val="28"/>
         </w:rPr>
-        <w:t>C</w:t>
-      </w:r>
-      <w:r>
-        <w:rPr>
-          <w:b/>
-          <w:bCs/>
-          <w:sz w:val="28"/>
-          <w:szCs w:val="28"/>
-        </w:rPr>
-        <w:t>onclusion</w:t>
-      </w:r>
-      <w:r>
-        <w:rPr>
-          <w:b/>
-          <w:bCs/>
-          <w:sz w:val="28"/>
-          <w:szCs w:val="28"/>
-        </w:rPr>
-        <w:t>:</w:t>
+        <w:lastRenderedPageBreak/>
+        <w:t>Conclusion:</w:t>
       </w:r>
     </w:p>
     <w:p>
@@ -1396,7 +1513,7 @@
                     </pic:cNvPicPr>
                   </pic:nvPicPr>
                   <pic:blipFill>
-                    <a:blip r:embed="rId8">
+                    <a:blip r:embed="rId9">
                       <a:extLst>
                         <a:ext uri="{28A0092B-C50C-407E-A947-70E740481C1C}">
                           <a14:useLocalDpi xmlns:a14="http://schemas.microsoft.com/office/drawing/2010/main" val="0"/>
@@ -1555,7 +1672,6 @@
           <w:bCs/>
           <w:lang w:val="en-IN"/>
         </w:rPr>
-        <w:lastRenderedPageBreak/>
         <w:t>Convergence</w:t>
       </w:r>
       <w:r>
@@ -1623,6 +1739,7 @@
         <w:rPr>
           <w:b/>
           <w:bCs/>
+          <w:noProof/>
           <w:lang w:val="en-IN"/>
         </w:rPr>
         <w:drawing>
@@ -1649,7 +1766,7 @@
                     <pic:cNvPicPr/>
                   </pic:nvPicPr>
                   <pic:blipFill>
-                    <a:blip r:embed="rId9">
+                    <a:blip r:embed="rId10">
                       <a:extLst>
                         <a:ext uri="{28A0092B-C50C-407E-A947-70E740481C1C}">
                           <a14:useLocalDpi xmlns:a14="http://schemas.microsoft.com/office/drawing/2010/main" val="0"/>
@@ -1784,6 +1901,7 @@
         <w:rPr>
           <w:lang w:val="en-IN"/>
         </w:rPr>
+        <w:lastRenderedPageBreak/>
         <w:t>The test loss and MAE suggest that while predictions are reasonably accurate, further tuning or additional features could improve performance.</w:t>
       </w:r>
     </w:p>
@@ -1801,15 +1919,7 @@
           <w:bCs/>
           <w:lang w:val="en-IN"/>
         </w:rPr>
-        <w:t xml:space="preserve">4.  </w:t>
-      </w:r>
-      <w:r>
-        <w:rPr>
-          <w:b/>
-          <w:bCs/>
-          <w:lang w:val="en-IN"/>
-        </w:rPr>
-        <w:t>Future Improvements:</w:t>
+        <w:t>4.  Future Improvements:</w:t>
       </w:r>
     </w:p>
     <w:p>
@@ -1907,7 +2017,7 @@
       </w:r>
     </w:p>
     <w:p>
-      <w:hyperlink r:id="rId10" w:history="1">
+      <w:hyperlink r:id="rId11" w:history="1">
         <w:r>
           <w:rPr>
             <w:rStyle w:val="Hyperlink"/>
@@ -1926,7 +2036,7 @@
           <w:szCs w:val="24"/>
         </w:rPr>
       </w:pPr>
-      <w:hyperlink r:id="rId11" w:history="1">
+      <w:hyperlink r:id="rId12" w:history="1">
         <w:r>
           <w:rPr>
             <w:rStyle w:val="Hyperlink"/>
@@ -7121,6 +7231,7 @@
   <w:style w:type="character" w:default="1" w:styleId="DefaultParagraphFont">
     <w:name w:val="Default Paragraph Font"/>
     <w:uiPriority w:val="1"/>
+    <w:semiHidden/>
     <w:unhideWhenUsed/>
   </w:style>
   <w:style w:type="table" w:default="1" w:styleId="TableNormal">

</xml_diff>